<commit_message>
Review statemetn of purpose
</commit_message>
<xml_diff>
--- a/statementofpurpose.docx
+++ b/statementofpurpose.docx
@@ -66,7 +66,109 @@
           <w:sz w:val="24"/>
           <w:szCs w:val="24"/>
         </w:rPr>
-        <w:t xml:space="preserve">Throughout my academic career following my retirement from the United States Air Force I spent all of my time with one long term goal in mind, to do research in the field of Natural Language Processing, Software Engineering, Data Science, and to teach the future generation of programmers and software engineers. I attended Bowling Green State University to attain both my bachelor’s and master’s degrees where I focused on course work related to Natural Language Processing, Software Engineering, and Data Science. It is my hope to successfully mix Natural Language Processing and modern Data Science machine learning practices to provide new research that will improve the quality of life of programmers all over the world in both academia and in industry. </w:t>
+        <w:t>Throughout my academic career following my retirement from the United States Air Force</w:t>
+      </w:r>
+      <w:ins w:id="0" w:author="Michael Decker" w:date="2020-01-20T15:30:00Z">
+        <w:r>
+          <w:rPr>
+            <w:rFonts w:ascii="Times New Roman" w:hAnsi="Times New Roman" w:cs="Times New Roman"/>
+            <w:sz w:val="24"/>
+            <w:szCs w:val="24"/>
+          </w:rPr>
+          <w:t>,</w:t>
+        </w:r>
+      </w:ins>
+      <w:r>
+        <w:rPr>
+          <w:rFonts w:ascii="Times New Roman" w:hAnsi="Times New Roman" w:cs="Times New Roman"/>
+          <w:sz w:val="24"/>
+          <w:szCs w:val="24"/>
+        </w:rPr>
+        <w:t xml:space="preserve"> I spent all of my time </w:t>
+      </w:r>
+      <w:commentRangeStart w:id="1"/>
+      <w:r>
+        <w:rPr>
+          <w:rFonts w:ascii="Times New Roman" w:hAnsi="Times New Roman" w:cs="Times New Roman"/>
+          <w:sz w:val="24"/>
+          <w:szCs w:val="24"/>
+        </w:rPr>
+        <w:t xml:space="preserve">with one long term goal </w:t>
+      </w:r>
+      <w:commentRangeEnd w:id="1"/>
+      <w:r>
+        <w:rPr>
+          <w:rStyle w:val="CommentReference"/>
+        </w:rPr>
+        <w:commentReference w:id="1"/>
+      </w:r>
+      <w:r>
+        <w:rPr>
+          <w:rFonts w:ascii="Times New Roman" w:hAnsi="Times New Roman" w:cs="Times New Roman"/>
+          <w:sz w:val="24"/>
+          <w:szCs w:val="24"/>
+        </w:rPr>
+        <w:t xml:space="preserve">in mind, to do research in the field of Natural Language </w:t>
+      </w:r>
+      <w:commentRangeStart w:id="2"/>
+      <w:r>
+        <w:rPr>
+          <w:rFonts w:ascii="Times New Roman" w:hAnsi="Times New Roman" w:cs="Times New Roman"/>
+          <w:sz w:val="24"/>
+          <w:szCs w:val="24"/>
+        </w:rPr>
+        <w:t>Processing, Software Engineering</w:t>
+      </w:r>
+      <w:commentRangeEnd w:id="2"/>
+      <w:r>
+        <w:rPr>
+          <w:rStyle w:val="CommentReference"/>
+        </w:rPr>
+        <w:commentReference w:id="2"/>
+      </w:r>
+      <w:r>
+        <w:rPr>
+          <w:rFonts w:ascii="Times New Roman" w:hAnsi="Times New Roman" w:cs="Times New Roman"/>
+          <w:sz w:val="24"/>
+          <w:szCs w:val="24"/>
+        </w:rPr>
+        <w:t xml:space="preserve">, </w:t>
+      </w:r>
+      <w:ins w:id="3" w:author="Michael Decker" w:date="2020-01-20T15:32:00Z">
+        <w:r>
+          <w:rPr>
+            <w:rFonts w:ascii="Times New Roman" w:hAnsi="Times New Roman" w:cs="Times New Roman"/>
+            <w:sz w:val="24"/>
+            <w:szCs w:val="24"/>
+          </w:rPr>
+          <w:t xml:space="preserve">and </w:t>
+        </w:r>
+      </w:ins>
+      <w:r>
+        <w:rPr>
+          <w:rFonts w:ascii="Times New Roman" w:hAnsi="Times New Roman" w:cs="Times New Roman"/>
+          <w:sz w:val="24"/>
+          <w:szCs w:val="24"/>
+        </w:rPr>
+        <w:t xml:space="preserve">Data Science, and to teach the future generation of programmers and software engineers. I attended Bowling Green State University to attain both my bachelor’s and master’s degrees where I focused on course work related to Natural Language Processing, Software Engineering, and Data Science. It is my hope to successfully mix Natural Language Processing and modern Data Science </w:t>
+      </w:r>
+      <w:del w:id="4" w:author="Michael Decker" w:date="2020-01-20T15:32:00Z">
+        <w:r>
+          <w:rPr>
+            <w:rFonts w:ascii="Times New Roman" w:hAnsi="Times New Roman" w:cs="Times New Roman"/>
+            <w:sz w:val="24"/>
+            <w:szCs w:val="24"/>
+          </w:rPr>
+          <w:delText xml:space="preserve">machine learning </w:delText>
+        </w:r>
+      </w:del>
+      <w:r>
+        <w:rPr>
+          <w:rFonts w:ascii="Times New Roman" w:hAnsi="Times New Roman" w:cs="Times New Roman"/>
+          <w:sz w:val="24"/>
+          <w:szCs w:val="24"/>
+        </w:rPr>
+        <w:t xml:space="preserve">practices to provide new research that will improve the quality of life of programmers all over the world in both academia and in industry. </w:t>
       </w:r>
     </w:p>
     <w:p>
@@ -85,7 +187,179 @@
           <w:szCs w:val="24"/>
         </w:rPr>
         <w:tab/>
-        <w:t>To this end, I sought out schools that would be able to help me progress in my research and being an Ohio local Kent State University immediately comes to mind. Kent state is currently nationally ranked within the Top 10% of schools to attain a degree in Computer Science from and has earned a position on USA news Best Graduate Programs rankings for the Computer Science program. Not only is Kent State University a highly ranked school, they also believe in their program, which is shown by the dep</w:t>
+        <w:t xml:space="preserve">To this end, I sought out schools that would be able to help me progress in my research and </w:t>
+      </w:r>
+      <w:ins w:id="5" w:author="Michael Decker" w:date="2020-01-20T15:33:00Z">
+        <w:r>
+          <w:rPr>
+            <w:rFonts w:ascii="Times New Roman" w:hAnsi="Times New Roman" w:cs="Times New Roman"/>
+            <w:sz w:val="24"/>
+            <w:szCs w:val="24"/>
+          </w:rPr>
+          <w:t xml:space="preserve">with </w:t>
+        </w:r>
+      </w:ins>
+      <w:r>
+        <w:rPr>
+          <w:rFonts w:ascii="Times New Roman" w:hAnsi="Times New Roman" w:cs="Times New Roman"/>
+          <w:sz w:val="24"/>
+          <w:szCs w:val="24"/>
+        </w:rPr>
+        <w:t>being an Ohio local</w:t>
+      </w:r>
+      <w:ins w:id="6" w:author="Michael Decker" w:date="2020-01-20T15:33:00Z">
+        <w:r>
+          <w:rPr>
+            <w:rFonts w:ascii="Times New Roman" w:hAnsi="Times New Roman" w:cs="Times New Roman"/>
+            <w:sz w:val="24"/>
+            <w:szCs w:val="24"/>
+          </w:rPr>
+          <w:t>,</w:t>
+        </w:r>
+      </w:ins>
+      <w:r>
+        <w:rPr>
+          <w:rFonts w:ascii="Times New Roman" w:hAnsi="Times New Roman" w:cs="Times New Roman"/>
+          <w:sz w:val="24"/>
+          <w:szCs w:val="24"/>
+        </w:rPr>
+        <w:t xml:space="preserve"> Kent State University </w:t>
+      </w:r>
+      <w:ins w:id="7" w:author="Michael Decker" w:date="2020-01-20T15:36:00Z">
+        <w:r>
+          <w:rPr>
+            <w:rFonts w:ascii="Times New Roman" w:hAnsi="Times New Roman" w:cs="Times New Roman"/>
+            <w:sz w:val="24"/>
+            <w:szCs w:val="24"/>
+          </w:rPr>
+          <w:t>(KSU)</w:t>
+        </w:r>
+        <w:bookmarkStart w:id="8" w:name="_GoBack"/>
+        <w:bookmarkEnd w:id="8"/>
+        <w:r>
+          <w:rPr>
+            <w:rFonts w:ascii="Times New Roman" w:hAnsi="Times New Roman" w:cs="Times New Roman"/>
+            <w:sz w:val="24"/>
+            <w:szCs w:val="24"/>
+          </w:rPr>
+          <w:t xml:space="preserve"> </w:t>
+        </w:r>
+      </w:ins>
+      <w:r>
+        <w:rPr>
+          <w:rFonts w:ascii="Times New Roman" w:hAnsi="Times New Roman" w:cs="Times New Roman"/>
+          <w:sz w:val="24"/>
+          <w:szCs w:val="24"/>
+        </w:rPr>
+        <w:t xml:space="preserve">immediately comes to mind. </w:t>
+      </w:r>
+      <w:del w:id="9" w:author="Michael Decker" w:date="2020-01-20T15:36:00Z">
+        <w:r>
+          <w:rPr>
+            <w:rFonts w:ascii="Times New Roman" w:hAnsi="Times New Roman" w:cs="Times New Roman"/>
+            <w:sz w:val="24"/>
+            <w:szCs w:val="24"/>
+          </w:rPr>
+          <w:delText xml:space="preserve">Kent </w:delText>
+        </w:r>
+        <w:r>
+          <w:rPr>
+            <w:rFonts w:ascii="Times New Roman" w:hAnsi="Times New Roman" w:cs="Times New Roman"/>
+            <w:sz w:val="24"/>
+            <w:szCs w:val="24"/>
+          </w:rPr>
+          <w:delText xml:space="preserve">state </w:delText>
+        </w:r>
+      </w:del>
+      <w:ins w:id="10" w:author="Michael Decker" w:date="2020-01-20T15:36:00Z">
+        <w:r>
+          <w:rPr>
+            <w:rFonts w:ascii="Times New Roman" w:hAnsi="Times New Roman" w:cs="Times New Roman"/>
+            <w:sz w:val="24"/>
+            <w:szCs w:val="24"/>
+          </w:rPr>
+          <w:t>KSU</w:t>
+        </w:r>
+        <w:r>
+          <w:rPr>
+            <w:rFonts w:ascii="Times New Roman" w:hAnsi="Times New Roman" w:cs="Times New Roman"/>
+            <w:sz w:val="24"/>
+            <w:szCs w:val="24"/>
+          </w:rPr>
+          <w:t xml:space="preserve"> </w:t>
+        </w:r>
+      </w:ins>
+      <w:r>
+        <w:rPr>
+          <w:rFonts w:ascii="Times New Roman" w:hAnsi="Times New Roman" w:cs="Times New Roman"/>
+          <w:sz w:val="24"/>
+          <w:szCs w:val="24"/>
+        </w:rPr>
+        <w:t>is currently nationally ranked within the Top 10% of schools to attain a degree in Computer Science from</w:t>
+      </w:r>
+      <w:ins w:id="11" w:author="Michael Decker" w:date="2020-01-20T15:33:00Z">
+        <w:r>
+          <w:rPr>
+            <w:rFonts w:ascii="Times New Roman" w:hAnsi="Times New Roman" w:cs="Times New Roman"/>
+            <w:sz w:val="24"/>
+            <w:szCs w:val="24"/>
+          </w:rPr>
+          <w:t>,</w:t>
+        </w:r>
+      </w:ins>
+      <w:r>
+        <w:rPr>
+          <w:rFonts w:ascii="Times New Roman" w:hAnsi="Times New Roman" w:cs="Times New Roman"/>
+          <w:sz w:val="24"/>
+          <w:szCs w:val="24"/>
+        </w:rPr>
+        <w:t xml:space="preserve"> and </w:t>
+      </w:r>
+      <w:ins w:id="12" w:author="Michael Decker" w:date="2020-01-20T15:33:00Z">
+        <w:r>
+          <w:rPr>
+            <w:rFonts w:ascii="Times New Roman" w:hAnsi="Times New Roman" w:cs="Times New Roman"/>
+            <w:sz w:val="24"/>
+            <w:szCs w:val="24"/>
+          </w:rPr>
+          <w:t xml:space="preserve">it </w:t>
+        </w:r>
+      </w:ins>
+      <w:r>
+        <w:rPr>
+          <w:rFonts w:ascii="Times New Roman" w:hAnsi="Times New Roman" w:cs="Times New Roman"/>
+          <w:sz w:val="24"/>
+          <w:szCs w:val="24"/>
+        </w:rPr>
+        <w:t xml:space="preserve">has earned a position on USA news Best Graduate Programs rankings for the Computer Science program. Not only is </w:t>
+      </w:r>
+      <w:del w:id="13" w:author="Michael Decker" w:date="2020-01-20T15:36:00Z">
+        <w:r>
+          <w:rPr>
+            <w:rFonts w:ascii="Times New Roman" w:hAnsi="Times New Roman" w:cs="Times New Roman"/>
+            <w:sz w:val="24"/>
+            <w:szCs w:val="24"/>
+          </w:rPr>
+          <w:delText>Kent State University</w:delText>
+        </w:r>
+      </w:del>
+      <w:ins w:id="14" w:author="Michael Decker" w:date="2020-01-20T15:36:00Z">
+        <w:r>
+          <w:rPr>
+            <w:rFonts w:ascii="Times New Roman" w:hAnsi="Times New Roman" w:cs="Times New Roman"/>
+            <w:sz w:val="24"/>
+            <w:szCs w:val="24"/>
+          </w:rPr>
+          <w:t>KSU</w:t>
+        </w:r>
+      </w:ins>
+      <w:r>
+        <w:rPr>
+          <w:rFonts w:ascii="Times New Roman" w:hAnsi="Times New Roman" w:cs="Times New Roman"/>
+          <w:sz w:val="24"/>
+          <w:szCs w:val="24"/>
+        </w:rPr>
+        <w:t xml:space="preserve"> a highly ranked school, they also believe in their program, which is shown by the dep</w:t>
       </w:r>
       <w:r>
         <w:rPr>
@@ -112,7 +386,157 @@
           <w:szCs w:val="24"/>
         </w:rPr>
         <w:tab/>
-        <w:t xml:space="preserve">Of course, I also have my personal reasons for wanting to attend Kent State University aside from it being a highly ranked school. First and foremost, my master’s coordinator, Dr. Michael J Decker, is a Kent State Alumni and speaks very highly of the program and what he </w:t>
+        <w:t xml:space="preserve">Of course, I also have my personal reasons for wanting to attend </w:t>
+      </w:r>
+      <w:ins w:id="15" w:author="Michael Decker" w:date="2020-01-20T15:37:00Z">
+        <w:r>
+          <w:rPr>
+            <w:rFonts w:ascii="Times New Roman" w:hAnsi="Times New Roman" w:cs="Times New Roman"/>
+            <w:sz w:val="24"/>
+            <w:szCs w:val="24"/>
+          </w:rPr>
+          <w:t>K</w:t>
+        </w:r>
+      </w:ins>
+      <w:del w:id="16" w:author="Michael Decker" w:date="2020-01-20T15:37:00Z">
+        <w:r>
+          <w:rPr>
+            <w:rFonts w:ascii="Times New Roman" w:hAnsi="Times New Roman" w:cs="Times New Roman"/>
+            <w:sz w:val="24"/>
+            <w:szCs w:val="24"/>
+          </w:rPr>
+          <w:delText>Kent State University</w:delText>
+        </w:r>
+      </w:del>
+      <w:ins w:id="17" w:author="Michael Decker" w:date="2020-01-20T15:37:00Z">
+        <w:r>
+          <w:rPr>
+            <w:rFonts w:ascii="Times New Roman" w:hAnsi="Times New Roman" w:cs="Times New Roman"/>
+            <w:sz w:val="24"/>
+            <w:szCs w:val="24"/>
+          </w:rPr>
+          <w:t>SU</w:t>
+        </w:r>
+      </w:ins>
+      <w:r>
+        <w:rPr>
+          <w:rFonts w:ascii="Times New Roman" w:hAnsi="Times New Roman" w:cs="Times New Roman"/>
+          <w:sz w:val="24"/>
+          <w:szCs w:val="24"/>
+        </w:rPr>
+        <w:t xml:space="preserve"> aside from it being a highly ranked school. First and foremost, my master’s </w:t>
+      </w:r>
+      <w:del w:id="18" w:author="Michael Decker" w:date="2020-01-20T15:35:00Z">
+        <w:r>
+          <w:rPr>
+            <w:rFonts w:ascii="Times New Roman" w:hAnsi="Times New Roman" w:cs="Times New Roman"/>
+            <w:sz w:val="24"/>
+            <w:szCs w:val="24"/>
+          </w:rPr>
+          <w:delText>coordinator</w:delText>
+        </w:r>
+      </w:del>
+      <w:ins w:id="19" w:author="Michael Decker" w:date="2020-01-20T15:35:00Z">
+        <w:r>
+          <w:rPr>
+            <w:rFonts w:ascii="Times New Roman" w:hAnsi="Times New Roman" w:cs="Times New Roman"/>
+            <w:sz w:val="24"/>
+            <w:szCs w:val="24"/>
+          </w:rPr>
+          <w:t>advisor</w:t>
+        </w:r>
+      </w:ins>
+      <w:r>
+        <w:rPr>
+          <w:rFonts w:ascii="Times New Roman" w:hAnsi="Times New Roman" w:cs="Times New Roman"/>
+          <w:sz w:val="24"/>
+          <w:szCs w:val="24"/>
+        </w:rPr>
+        <w:t>, Dr. Michael J</w:t>
+      </w:r>
+      <w:ins w:id="20" w:author="Michael Decker" w:date="2020-01-20T15:34:00Z">
+        <w:r>
+          <w:rPr>
+            <w:rFonts w:ascii="Times New Roman" w:hAnsi="Times New Roman" w:cs="Times New Roman"/>
+            <w:sz w:val="24"/>
+            <w:szCs w:val="24"/>
+          </w:rPr>
+          <w:t>.</w:t>
+        </w:r>
+      </w:ins>
+      <w:r>
+        <w:rPr>
+          <w:rFonts w:ascii="Times New Roman" w:hAnsi="Times New Roman" w:cs="Times New Roman"/>
+          <w:sz w:val="24"/>
+          <w:szCs w:val="24"/>
+        </w:rPr>
+        <w:t xml:space="preserve"> Decker, is a </w:t>
+      </w:r>
+      <w:del w:id="21" w:author="Michael Decker" w:date="2020-01-20T15:37:00Z">
+        <w:r>
+          <w:rPr>
+            <w:rFonts w:ascii="Times New Roman" w:hAnsi="Times New Roman" w:cs="Times New Roman"/>
+            <w:sz w:val="24"/>
+            <w:szCs w:val="24"/>
+          </w:rPr>
+          <w:delText>Kent Stat</w:delText>
+        </w:r>
+      </w:del>
+      <w:ins w:id="22" w:author="Michael Decker" w:date="2020-01-20T15:37:00Z">
+        <w:r>
+          <w:rPr>
+            <w:rFonts w:ascii="Times New Roman" w:hAnsi="Times New Roman" w:cs="Times New Roman"/>
+            <w:sz w:val="24"/>
+            <w:szCs w:val="24"/>
+          </w:rPr>
+          <w:t>KSU</w:t>
+        </w:r>
+      </w:ins>
+      <w:del w:id="23" w:author="Michael Decker" w:date="2020-01-20T15:37:00Z">
+        <w:r>
+          <w:rPr>
+            <w:rFonts w:ascii="Times New Roman" w:hAnsi="Times New Roman" w:cs="Times New Roman"/>
+            <w:sz w:val="24"/>
+            <w:szCs w:val="24"/>
+          </w:rPr>
+          <w:delText>e</w:delText>
+        </w:r>
+      </w:del>
+      <w:r>
+        <w:rPr>
+          <w:rFonts w:ascii="Times New Roman" w:hAnsi="Times New Roman" w:cs="Times New Roman"/>
+          <w:sz w:val="24"/>
+          <w:szCs w:val="24"/>
+        </w:rPr>
+        <w:t xml:space="preserve"> </w:t>
+      </w:r>
+      <w:ins w:id="24" w:author="Michael Decker" w:date="2020-01-20T15:39:00Z">
+        <w:r>
+          <w:rPr>
+            <w:rFonts w:ascii="Times New Roman" w:hAnsi="Times New Roman" w:cs="Times New Roman"/>
+            <w:sz w:val="24"/>
+            <w:szCs w:val="24"/>
+          </w:rPr>
+          <w:t>a</w:t>
+        </w:r>
+      </w:ins>
+      <w:del w:id="25" w:author="Michael Decker" w:date="2020-01-20T15:39:00Z">
+        <w:r>
+          <w:rPr>
+            <w:rFonts w:ascii="Times New Roman" w:hAnsi="Times New Roman" w:cs="Times New Roman"/>
+            <w:sz w:val="24"/>
+            <w:szCs w:val="24"/>
+          </w:rPr>
+          <w:delText>A</w:delText>
+        </w:r>
+      </w:del>
+      <w:r>
+        <w:rPr>
+          <w:rFonts w:ascii="Times New Roman" w:hAnsi="Times New Roman" w:cs="Times New Roman"/>
+          <w:sz w:val="24"/>
+          <w:szCs w:val="24"/>
+        </w:rPr>
+        <w:t xml:space="preserve">lumni and speaks very highly of the program and what he learned while in attendance there. </w:t>
       </w:r>
       <w:r>
         <w:rPr>
@@ -121,7 +545,79 @@
           <w:szCs w:val="24"/>
         </w:rPr>
         <w:lastRenderedPageBreak/>
-        <w:t xml:space="preserve">learned while in attendance there. Second is the faculty at Kent State University, I have had the opportunity to work and study alongside Dr. John </w:t>
+        <w:t xml:space="preserve">Second is the faculty at </w:t>
+      </w:r>
+      <w:del w:id="26" w:author="Michael Decker" w:date="2020-01-20T15:37:00Z">
+        <w:r>
+          <w:rPr>
+            <w:rFonts w:ascii="Times New Roman" w:hAnsi="Times New Roman" w:cs="Times New Roman"/>
+            <w:sz w:val="24"/>
+            <w:szCs w:val="24"/>
+          </w:rPr>
+          <w:delText>Kent State University</w:delText>
+        </w:r>
+      </w:del>
+      <w:ins w:id="27" w:author="Michael Decker" w:date="2020-01-20T15:37:00Z">
+        <w:r>
+          <w:rPr>
+            <w:rFonts w:ascii="Times New Roman" w:hAnsi="Times New Roman" w:cs="Times New Roman"/>
+            <w:sz w:val="24"/>
+            <w:szCs w:val="24"/>
+          </w:rPr>
+          <w:t>KSU</w:t>
+        </w:r>
+      </w:ins>
+      <w:r>
+        <w:rPr>
+          <w:rFonts w:ascii="Times New Roman" w:hAnsi="Times New Roman" w:cs="Times New Roman"/>
+          <w:sz w:val="24"/>
+          <w:szCs w:val="24"/>
+        </w:rPr>
+        <w:t>, I have had the opportunity to work and study alongside Dr. Jo</w:t>
+      </w:r>
+      <w:del w:id="28" w:author="Michael Decker" w:date="2020-01-20T15:35:00Z">
+        <w:r>
+          <w:rPr>
+            <w:rFonts w:ascii="Times New Roman" w:hAnsi="Times New Roman" w:cs="Times New Roman"/>
+            <w:sz w:val="24"/>
+            <w:szCs w:val="24"/>
+          </w:rPr>
+          <w:delText>h</w:delText>
+        </w:r>
+      </w:del>
+      <w:r>
+        <w:rPr>
+          <w:rFonts w:ascii="Times New Roman" w:hAnsi="Times New Roman" w:cs="Times New Roman"/>
+          <w:sz w:val="24"/>
+          <w:szCs w:val="24"/>
+        </w:rPr>
+        <w:t>n</w:t>
+      </w:r>
+      <w:ins w:id="29" w:author="Michael Decker" w:date="2020-01-20T15:35:00Z">
+        <w:r>
+          <w:rPr>
+            <w:rFonts w:ascii="Times New Roman" w:hAnsi="Times New Roman" w:cs="Times New Roman"/>
+            <w:sz w:val="24"/>
+            <w:szCs w:val="24"/>
+          </w:rPr>
+          <w:t>athan</w:t>
+        </w:r>
+        <w:r>
+          <w:rPr>
+            <w:rFonts w:ascii="Times New Roman" w:hAnsi="Times New Roman" w:cs="Times New Roman"/>
+            <w:sz w:val="24"/>
+            <w:szCs w:val="24"/>
+          </w:rPr>
+          <w:t xml:space="preserve"> I.</w:t>
+        </w:r>
+      </w:ins>
+      <w:r>
+        <w:rPr>
+          <w:rFonts w:ascii="Times New Roman" w:hAnsi="Times New Roman" w:cs="Times New Roman"/>
+          <w:sz w:val="24"/>
+          <w:szCs w:val="24"/>
+        </w:rPr>
+        <w:t xml:space="preserve"> </w:t>
       </w:r>
       <w:proofErr w:type="spellStart"/>
       <w:r>
@@ -139,15 +635,135 @@
           <w:sz w:val="24"/>
           <w:szCs w:val="24"/>
         </w:rPr>
-        <w:t xml:space="preserve"> and Dr. Michael Collard while attending Bowling Green State University and have a tremendous amount of respect and admiration for both of them. </w:t>
-      </w:r>
-      <w:r>
-        <w:rPr>
-          <w:rFonts w:ascii="Times New Roman" w:hAnsi="Times New Roman" w:cs="Times New Roman"/>
-          <w:sz w:val="24"/>
-          <w:szCs w:val="24"/>
-        </w:rPr>
-        <w:t xml:space="preserve">Finally, one of the current researchers in the field of Natural Language Processing whom I have great interest in the work they are doing, Dr. Christian Newman, is also a Kent State University Alumni and frequently works with Dr. </w:t>
+        <w:t xml:space="preserve"> and</w:t>
+      </w:r>
+      <w:commentRangeStart w:id="30"/>
+      <w:r>
+        <w:rPr>
+          <w:rFonts w:ascii="Times New Roman" w:hAnsi="Times New Roman" w:cs="Times New Roman"/>
+          <w:sz w:val="24"/>
+          <w:szCs w:val="24"/>
+        </w:rPr>
+        <w:t xml:space="preserve"> Dr. Michael </w:t>
+      </w:r>
+      <w:ins w:id="31" w:author="Michael Decker" w:date="2020-01-20T15:35:00Z">
+        <w:r>
+          <w:rPr>
+            <w:rFonts w:ascii="Times New Roman" w:hAnsi="Times New Roman" w:cs="Times New Roman"/>
+            <w:sz w:val="24"/>
+            <w:szCs w:val="24"/>
+          </w:rPr>
+          <w:t xml:space="preserve">L. </w:t>
+        </w:r>
+      </w:ins>
+      <w:r>
+        <w:rPr>
+          <w:rFonts w:ascii="Times New Roman" w:hAnsi="Times New Roman" w:cs="Times New Roman"/>
+          <w:sz w:val="24"/>
+          <w:szCs w:val="24"/>
+        </w:rPr>
+        <w:t>Collard</w:t>
+      </w:r>
+      <w:ins w:id="32" w:author="Michael Decker" w:date="2020-01-20T15:36:00Z">
+        <w:r>
+          <w:rPr>
+            <w:rFonts w:ascii="Times New Roman" w:hAnsi="Times New Roman" w:cs="Times New Roman"/>
+            <w:sz w:val="24"/>
+            <w:szCs w:val="24"/>
+          </w:rPr>
+          <w:t xml:space="preserve"> </w:t>
+        </w:r>
+      </w:ins>
+      <w:commentRangeEnd w:id="30"/>
+      <w:ins w:id="33" w:author="Michael Decker" w:date="2020-01-20T15:38:00Z">
+        <w:r>
+          <w:rPr>
+            <w:rStyle w:val="CommentReference"/>
+          </w:rPr>
+          <w:commentReference w:id="30"/>
+        </w:r>
+      </w:ins>
+      <w:del w:id="34" w:author="Michael Decker" w:date="2020-01-20T15:38:00Z">
+        <w:r>
+          <w:rPr>
+            <w:rFonts w:ascii="Times New Roman" w:hAnsi="Times New Roman" w:cs="Times New Roman"/>
+            <w:sz w:val="24"/>
+            <w:szCs w:val="24"/>
+          </w:rPr>
+          <w:delText xml:space="preserve"> </w:delText>
+        </w:r>
+      </w:del>
+      <w:r>
+        <w:rPr>
+          <w:rFonts w:ascii="Times New Roman" w:hAnsi="Times New Roman" w:cs="Times New Roman"/>
+          <w:sz w:val="24"/>
+          <w:szCs w:val="24"/>
+        </w:rPr>
+        <w:t xml:space="preserve">while attending Bowling Green State University and have a tremendous amount of respect and admiration for both of them. </w:t>
+      </w:r>
+      <w:r>
+        <w:rPr>
+          <w:rFonts w:ascii="Times New Roman" w:hAnsi="Times New Roman" w:cs="Times New Roman"/>
+          <w:sz w:val="24"/>
+          <w:szCs w:val="24"/>
+        </w:rPr>
+        <w:t xml:space="preserve">Finally, one of the current researchers in the field of Natural Language Processing whom I have great interest in the work they are doing, Dr. Christian Newman, is also a </w:t>
+      </w:r>
+      <w:del w:id="35" w:author="Michael Decker" w:date="2020-01-20T15:39:00Z">
+        <w:r>
+          <w:rPr>
+            <w:rFonts w:ascii="Times New Roman" w:hAnsi="Times New Roman" w:cs="Times New Roman"/>
+            <w:sz w:val="24"/>
+            <w:szCs w:val="24"/>
+          </w:rPr>
+          <w:delText>Kent State University</w:delText>
+        </w:r>
+      </w:del>
+      <w:ins w:id="36" w:author="Michael Decker" w:date="2020-01-20T15:39:00Z">
+        <w:r>
+          <w:rPr>
+            <w:rFonts w:ascii="Times New Roman" w:hAnsi="Times New Roman" w:cs="Times New Roman"/>
+            <w:sz w:val="24"/>
+            <w:szCs w:val="24"/>
+          </w:rPr>
+          <w:t>KSU</w:t>
+        </w:r>
+      </w:ins>
+      <w:r>
+        <w:rPr>
+          <w:rFonts w:ascii="Times New Roman" w:hAnsi="Times New Roman" w:cs="Times New Roman"/>
+          <w:sz w:val="24"/>
+          <w:szCs w:val="24"/>
+        </w:rPr>
+        <w:t xml:space="preserve"> </w:t>
+      </w:r>
+      <w:ins w:id="37" w:author="Michael Decker" w:date="2020-01-20T15:39:00Z">
+        <w:r>
+          <w:rPr>
+            <w:rFonts w:ascii="Times New Roman" w:hAnsi="Times New Roman" w:cs="Times New Roman"/>
+            <w:sz w:val="24"/>
+            <w:szCs w:val="24"/>
+          </w:rPr>
+          <w:t>a</w:t>
+        </w:r>
+      </w:ins>
+      <w:del w:id="38" w:author="Michael Decker" w:date="2020-01-20T15:39:00Z">
+        <w:r>
+          <w:rPr>
+            <w:rFonts w:ascii="Times New Roman" w:hAnsi="Times New Roman" w:cs="Times New Roman"/>
+            <w:sz w:val="24"/>
+            <w:szCs w:val="24"/>
+          </w:rPr>
+          <w:delText>A</w:delText>
+        </w:r>
+      </w:del>
+      <w:r>
+        <w:rPr>
+          <w:rFonts w:ascii="Times New Roman" w:hAnsi="Times New Roman" w:cs="Times New Roman"/>
+          <w:sz w:val="24"/>
+          <w:szCs w:val="24"/>
+        </w:rPr>
+        <w:t xml:space="preserve">lumni and frequently works with Dr. </w:t>
       </w:r>
       <w:proofErr w:type="spellStart"/>
       <w:r>
@@ -167,8 +783,6 @@
         </w:rPr>
         <w:t xml:space="preserve"> team. </w:t>
       </w:r>
-      <w:bookmarkStart w:id="0" w:name="_GoBack"/>
-      <w:bookmarkEnd w:id="0"/>
     </w:p>
     <w:sectPr>
       <w:pgSz w:w="12240" w:h="15840"/>
@@ -178,6 +792,94 @@
     </w:sectPr>
   </w:body>
 </w:document>
+</file>
+
+<file path=word/comments.xml><?xml version="1.0" encoding="utf-8"?>
+<w:comments xmlns:wpc="http://schemas.microsoft.com/office/word/2010/wordprocessingCanvas" xmlns:cx="http://schemas.microsoft.com/office/drawing/2014/chartex" xmlns:cx1="http://schemas.microsoft.com/office/drawing/2015/9/8/chartex" xmlns:cx2="http://schemas.microsoft.com/office/drawing/2015/10/21/chartex" xmlns:cx3="http://schemas.microsoft.com/office/drawing/2016/5/9/chartex" xmlns:cx4="http://schemas.microsoft.com/office/drawing/2016/5/10/chartex" xmlns:cx5="http://schemas.microsoft.com/office/drawing/2016/5/11/chartex" xmlns:cx6="http://schemas.microsoft.com/office/drawing/2016/5/12/chartex" xmlns:cx7="http://schemas.microsoft.com/office/drawing/2016/5/13/chartex" xmlns:cx8="http://schemas.microsoft.com/office/drawing/2016/5/14/chartex" xmlns:mc="http://schemas.openxmlformats.org/markup-compatibility/2006" xmlns:aink="http://schemas.microsoft.com/office/drawing/2016/ink" xmlns:am3d="http://schemas.microsoft.com/office/drawing/2017/model3d" xmlns:o="urn:schemas-microsoft-com:office:office" xmlns:r="http://schemas.openxmlformats.org/officeDocument/2006/relationships" xmlns:m="http://schemas.openxmlformats.org/officeDocument/2006/math" xmlns:v="urn:schemas-microsoft-com:vml" xmlns:wp14="http://schemas.microsoft.com/office/word/2010/wordprocessingDrawing" xmlns:wp="http://schemas.openxmlformats.org/drawingml/2006/wordprocessingDrawing" xmlns:w10="urn:schemas-microsoft-com:office:word" xmlns:w="http://schemas.openxmlformats.org/wordprocessingml/2006/main" xmlns:w14="http://schemas.microsoft.com/office/word/2010/wordml" xmlns:w15="http://schemas.microsoft.com/office/word/2012/wordml" xmlns:w16cid="http://schemas.microsoft.com/office/word/2016/wordml/cid" xmlns:w16se="http://schemas.microsoft.com/office/word/2015/wordml/symex" xmlns:wpg="http://schemas.microsoft.com/office/word/2010/wordprocessingGroup" xmlns:wpi="http://schemas.microsoft.com/office/word/2010/wordprocessingInk" xmlns:wne="http://schemas.microsoft.com/office/word/2006/wordml" xmlns:wps="http://schemas.microsoft.com/office/word/2010/wordprocessingShape" mc:Ignorable="w14 w15 w16se w16cid wp14">
+  <w:comment w:id="1" w:author="Michael Decker" w:date="2020-01-20T15:31:00Z" w:initials="MD">
+    <w:p>
+      <w:pPr>
+        <w:pStyle w:val="CommentText"/>
+      </w:pPr>
+      <w:r>
+        <w:rPr>
+          <w:rStyle w:val="CommentReference"/>
+        </w:rPr>
+        <w:annotationRef/>
+      </w:r>
+      <w:r>
+        <w:t>There seems to be two goals</w:t>
+      </w:r>
+    </w:p>
+  </w:comment>
+  <w:comment w:id="2" w:author="Michael Decker" w:date="2020-01-20T15:41:00Z" w:initials="MD">
+    <w:p>
+      <w:pPr>
+        <w:pStyle w:val="CommentText"/>
+      </w:pPr>
+      <w:r>
+        <w:rPr>
+          <w:rStyle w:val="CommentReference"/>
+        </w:rPr>
+        <w:annotationRef/>
+      </w:r>
+      <w:r>
+        <w:t xml:space="preserve">Might consider introducing acronym after first use for NLP, SE, and BGSU.  Not sure about Data Science though.  I did it for KSU down below though </w:t>
+      </w:r>
+    </w:p>
+  </w:comment>
+  <w:comment w:id="30" w:author="Michael Decker" w:date="2020-01-20T15:38:00Z" w:initials="MD">
+    <w:p>
+      <w:pPr>
+        <w:pStyle w:val="CommentText"/>
+      </w:pPr>
+      <w:r>
+        <w:rPr>
+          <w:rStyle w:val="CommentReference"/>
+        </w:rPr>
+        <w:annotationRef/>
+      </w:r>
+      <w:r>
+        <w:t>Collard is faculty at The University of Akron.  He is a KSU alumni though</w:t>
+      </w:r>
+      <w:r>
+        <w:t xml:space="preserve">.  </w:t>
+      </w:r>
+      <w:proofErr w:type="gramStart"/>
+      <w:r>
+        <w:t>So</w:t>
+      </w:r>
+      <w:proofErr w:type="gramEnd"/>
+      <w:r>
+        <w:t xml:space="preserve"> you will have to rework these sentences</w:t>
+      </w:r>
+    </w:p>
+  </w:comment>
+</w:comments>
+</file>
+
+<file path=word/commentsExtended.xml><?xml version="1.0" encoding="utf-8"?>
+<w15:commentsEx xmlns:wpc="http://schemas.microsoft.com/office/word/2010/wordprocessingCanvas" xmlns:cx="http://schemas.microsoft.com/office/drawing/2014/chartex" xmlns:cx1="http://schemas.microsoft.com/office/drawing/2015/9/8/chartex" xmlns:cx2="http://schemas.microsoft.com/office/drawing/2015/10/21/chartex" xmlns:cx3="http://schemas.microsoft.com/office/drawing/2016/5/9/chartex" xmlns:cx4="http://schemas.microsoft.com/office/drawing/2016/5/10/chartex" xmlns:cx5="http://schemas.microsoft.com/office/drawing/2016/5/11/chartex" xmlns:cx6="http://schemas.microsoft.com/office/drawing/2016/5/12/chartex" xmlns:cx7="http://schemas.microsoft.com/office/drawing/2016/5/13/chartex" xmlns:cx8="http://schemas.microsoft.com/office/drawing/2016/5/14/chartex" xmlns:mc="http://schemas.openxmlformats.org/markup-compatibility/2006" xmlns:aink="http://schemas.microsoft.com/office/drawing/2016/ink" xmlns:am3d="http://schemas.microsoft.com/office/drawing/2017/model3d" xmlns:o="urn:schemas-microsoft-com:office:office" xmlns:r="http://schemas.openxmlformats.org/officeDocument/2006/relationships" xmlns:m="http://schemas.openxmlformats.org/officeDocument/2006/math" xmlns:v="urn:schemas-microsoft-com:vml" xmlns:wp14="http://schemas.microsoft.com/office/word/2010/wordprocessingDrawing" xmlns:wp="http://schemas.openxmlformats.org/drawingml/2006/wordprocessingDrawing" xmlns:w10="urn:schemas-microsoft-com:office:word" xmlns:w="http://schemas.openxmlformats.org/wordprocessingml/2006/main" xmlns:w14="http://schemas.microsoft.com/office/word/2010/wordml" xmlns:w15="http://schemas.microsoft.com/office/word/2012/wordml" xmlns:w16cid="http://schemas.microsoft.com/office/word/2016/wordml/cid" xmlns:w16se="http://schemas.microsoft.com/office/word/2015/wordml/symex" xmlns:wpg="http://schemas.microsoft.com/office/word/2010/wordprocessingGroup" xmlns:wpi="http://schemas.microsoft.com/office/word/2010/wordprocessingInk" xmlns:wne="http://schemas.microsoft.com/office/word/2006/wordml" xmlns:wps="http://schemas.microsoft.com/office/word/2010/wordprocessingShape" mc:Ignorable="w14 w15 w16se w16cid wp14">
+  <w15:commentEx w15:paraId="53C8897E" w15:done="0"/>
+  <w15:commentEx w15:paraId="0047F6C1" w15:done="0"/>
+  <w15:commentEx w15:paraId="57804BEB" w15:done="0"/>
+</w15:commentsEx>
+</file>
+
+<file path=word/commentsIds.xml><?xml version="1.0" encoding="utf-8"?>
+<w16cid:commentsIds xmlns:wpc="http://schemas.microsoft.com/office/word/2010/wordprocessingCanvas" xmlns:cx="http://schemas.microsoft.com/office/drawing/2014/chartex" xmlns:cx1="http://schemas.microsoft.com/office/drawing/2015/9/8/chartex" xmlns:cx2="http://schemas.microsoft.com/office/drawing/2015/10/21/chartex" xmlns:cx3="http://schemas.microsoft.com/office/drawing/2016/5/9/chartex" xmlns:cx4="http://schemas.microsoft.com/office/drawing/2016/5/10/chartex" xmlns:cx5="http://schemas.microsoft.com/office/drawing/2016/5/11/chartex" xmlns:cx6="http://schemas.microsoft.com/office/drawing/2016/5/12/chartex" xmlns:cx7="http://schemas.microsoft.com/office/drawing/2016/5/13/chartex" xmlns:cx8="http://schemas.microsoft.com/office/drawing/2016/5/14/chartex" xmlns:mc="http://schemas.openxmlformats.org/markup-compatibility/2006" xmlns:aink="http://schemas.microsoft.com/office/drawing/2016/ink" xmlns:am3d="http://schemas.microsoft.com/office/drawing/2017/model3d" xmlns:o="urn:schemas-microsoft-com:office:office" xmlns:r="http://schemas.openxmlformats.org/officeDocument/2006/relationships" xmlns:m="http://schemas.openxmlformats.org/officeDocument/2006/math" xmlns:v="urn:schemas-microsoft-com:vml" xmlns:wp14="http://schemas.microsoft.com/office/word/2010/wordprocessingDrawing" xmlns:wp="http://schemas.openxmlformats.org/drawingml/2006/wordprocessingDrawing" xmlns:w10="urn:schemas-microsoft-com:office:word" xmlns:w="http://schemas.openxmlformats.org/wordprocessingml/2006/main" xmlns:w14="http://schemas.microsoft.com/office/word/2010/wordml" xmlns:w15="http://schemas.microsoft.com/office/word/2012/wordml" xmlns:w16cid="http://schemas.microsoft.com/office/word/2016/wordml/cid" xmlns:w16se="http://schemas.microsoft.com/office/word/2015/wordml/symex" xmlns:wpg="http://schemas.microsoft.com/office/word/2010/wordprocessingGroup" xmlns:wpi="http://schemas.microsoft.com/office/word/2010/wordprocessingInk" xmlns:wne="http://schemas.microsoft.com/office/word/2006/wordml" xmlns:wps="http://schemas.microsoft.com/office/word/2010/wordprocessingShape" mc:Ignorable="w14 w15 w16se w16cid wp14">
+  <w16cid:commentId w16cid:paraId="53C8897E" w16cid:durableId="21D0464E"/>
+  <w16cid:commentId w16cid:paraId="0047F6C1" w16cid:durableId="21D048A8"/>
+  <w16cid:commentId w16cid:paraId="57804BEB" w16cid:durableId="21D04807"/>
+</w16cid:commentsIds>
+</file>
+
+<file path=word/people.xml><?xml version="1.0" encoding="utf-8"?>
+<w15:people xmlns:wpc="http://schemas.microsoft.com/office/word/2010/wordprocessingCanvas" xmlns:cx="http://schemas.microsoft.com/office/drawing/2014/chartex" xmlns:cx1="http://schemas.microsoft.com/office/drawing/2015/9/8/chartex" xmlns:cx2="http://schemas.microsoft.com/office/drawing/2015/10/21/chartex" xmlns:cx3="http://schemas.microsoft.com/office/drawing/2016/5/9/chartex" xmlns:cx4="http://schemas.microsoft.com/office/drawing/2016/5/10/chartex" xmlns:cx5="http://schemas.microsoft.com/office/drawing/2016/5/11/chartex" xmlns:cx6="http://schemas.microsoft.com/office/drawing/2016/5/12/chartex" xmlns:cx7="http://schemas.microsoft.com/office/drawing/2016/5/13/chartex" xmlns:cx8="http://schemas.microsoft.com/office/drawing/2016/5/14/chartex" xmlns:mc="http://schemas.openxmlformats.org/markup-compatibility/2006" xmlns:aink="http://schemas.microsoft.com/office/drawing/2016/ink" xmlns:am3d="http://schemas.microsoft.com/office/drawing/2017/model3d" xmlns:o="urn:schemas-microsoft-com:office:office" xmlns:r="http://schemas.openxmlformats.org/officeDocument/2006/relationships" xmlns:m="http://schemas.openxmlformats.org/officeDocument/2006/math" xmlns:v="urn:schemas-microsoft-com:vml" xmlns:wp14="http://schemas.microsoft.com/office/word/2010/wordprocessingDrawing" xmlns:wp="http://schemas.openxmlformats.org/drawingml/2006/wordprocessingDrawing" xmlns:w10="urn:schemas-microsoft-com:office:word" xmlns:w="http://schemas.openxmlformats.org/wordprocessingml/2006/main" xmlns:w14="http://schemas.microsoft.com/office/word/2010/wordml" xmlns:w15="http://schemas.microsoft.com/office/word/2012/wordml" xmlns:w16cid="http://schemas.microsoft.com/office/word/2016/wordml/cid" xmlns:w16se="http://schemas.microsoft.com/office/word/2015/wordml/symex" xmlns:wpg="http://schemas.microsoft.com/office/word/2010/wordprocessingGroup" xmlns:wpi="http://schemas.microsoft.com/office/word/2010/wordprocessingInk" xmlns:wne="http://schemas.microsoft.com/office/word/2006/wordml" xmlns:wps="http://schemas.microsoft.com/office/word/2010/wordprocessingShape" mc:Ignorable="w14 w15 w16se w16cid wp14">
+  <w15:person w15:author="Michael Decker">
+    <w15:presenceInfo w15:providerId="AD" w15:userId="S::mdecke@bgsu.edu::1ef9e404-2f64-4121-a12a-5bc2e1b1f801"/>
+  </w15:person>
+</w15:people>
 </file>
 
 <file path=word/styles.xml><?xml version="1.0" encoding="utf-8"?>
@@ -303,6 +1005,7 @@
     <w:lsdException w:name="HTML Sample" w:semiHidden="1" w:unhideWhenUsed="1"/>
     <w:lsdException w:name="HTML Typewriter" w:semiHidden="1" w:unhideWhenUsed="1"/>
     <w:lsdException w:name="HTML Variable" w:semiHidden="1" w:unhideWhenUsed="1"/>
+    <w:lsdException w:name="Normal Table" w:semiHidden="1" w:unhideWhenUsed="1"/>
     <w:lsdException w:name="annotation subject" w:semiHidden="1" w:unhideWhenUsed="1"/>
     <w:lsdException w:name="No List" w:semiHidden="1" w:unhideWhenUsed="1"/>
     <w:lsdException w:name="Outline List 1" w:semiHidden="1" w:unhideWhenUsed="1"/>
@@ -349,8 +1052,10 @@
     <w:lsdException w:name="Table Subtle 2" w:semiHidden="1" w:unhideWhenUsed="1"/>
     <w:lsdException w:name="Table Web 1" w:semiHidden="1" w:unhideWhenUsed="1"/>
     <w:lsdException w:name="Table Web 2" w:semiHidden="1" w:unhideWhenUsed="1"/>
+    <w:lsdException w:name="Table Web 3" w:semiHidden="1" w:unhideWhenUsed="1"/>
     <w:lsdException w:name="Balloon Text" w:semiHidden="1" w:unhideWhenUsed="1"/>
     <w:lsdException w:name="Table Grid" w:uiPriority="39"/>
+    <w:lsdException w:name="Table Theme" w:semiHidden="1" w:unhideWhenUsed="1"/>
     <w:lsdException w:name="Placeholder Text" w:semiHidden="1"/>
     <w:lsdException w:name="No Spacing" w:uiPriority="1" w:qFormat="1"/>
     <w:lsdException w:name="Light Shading" w:uiPriority="60"/>
@@ -602,6 +1307,104 @@
     <w:uiPriority w:val="99"/>
     <w:semiHidden/>
     <w:unhideWhenUsed/>
+  </w:style>
+  <w:style w:type="character" w:styleId="CommentReference">
+    <w:name w:val="annotation reference"/>
+    <w:basedOn w:val="DefaultParagraphFont"/>
+    <w:uiPriority w:val="99"/>
+    <w:semiHidden/>
+    <w:unhideWhenUsed/>
+    <w:rsid w:val="00200618"/>
+    <w:rPr>
+      <w:sz w:val="16"/>
+      <w:szCs w:val="16"/>
+    </w:rPr>
+  </w:style>
+  <w:style w:type="paragraph" w:styleId="CommentText">
+    <w:name w:val="annotation text"/>
+    <w:basedOn w:val="Normal"/>
+    <w:link w:val="CommentTextChar"/>
+    <w:uiPriority w:val="99"/>
+    <w:semiHidden/>
+    <w:unhideWhenUsed/>
+    <w:rsid w:val="00200618"/>
+    <w:pPr>
+      <w:spacing w:line="240" w:lineRule="auto"/>
+    </w:pPr>
+    <w:rPr>
+      <w:sz w:val="20"/>
+      <w:szCs w:val="20"/>
+    </w:rPr>
+  </w:style>
+  <w:style w:type="character" w:customStyle="1" w:styleId="CommentTextChar">
+    <w:name w:val="Comment Text Char"/>
+    <w:basedOn w:val="DefaultParagraphFont"/>
+    <w:link w:val="CommentText"/>
+    <w:uiPriority w:val="99"/>
+    <w:semiHidden/>
+    <w:rsid w:val="00200618"/>
+    <w:rPr>
+      <w:sz w:val="20"/>
+      <w:szCs w:val="20"/>
+    </w:rPr>
+  </w:style>
+  <w:style w:type="paragraph" w:styleId="CommentSubject">
+    <w:name w:val="annotation subject"/>
+    <w:basedOn w:val="CommentText"/>
+    <w:next w:val="CommentText"/>
+    <w:link w:val="CommentSubjectChar"/>
+    <w:uiPriority w:val="99"/>
+    <w:semiHidden/>
+    <w:unhideWhenUsed/>
+    <w:rsid w:val="00200618"/>
+    <w:rPr>
+      <w:b/>
+      <w:bCs/>
+    </w:rPr>
+  </w:style>
+  <w:style w:type="character" w:customStyle="1" w:styleId="CommentSubjectChar">
+    <w:name w:val="Comment Subject Char"/>
+    <w:basedOn w:val="CommentTextChar"/>
+    <w:link w:val="CommentSubject"/>
+    <w:uiPriority w:val="99"/>
+    <w:semiHidden/>
+    <w:rsid w:val="00200618"/>
+    <w:rPr>
+      <w:b/>
+      <w:bCs/>
+      <w:sz w:val="20"/>
+      <w:szCs w:val="20"/>
+    </w:rPr>
+  </w:style>
+  <w:style w:type="paragraph" w:styleId="BalloonText">
+    <w:name w:val="Balloon Text"/>
+    <w:basedOn w:val="Normal"/>
+    <w:link w:val="BalloonTextChar"/>
+    <w:uiPriority w:val="99"/>
+    <w:semiHidden/>
+    <w:unhideWhenUsed/>
+    <w:rsid w:val="00200618"/>
+    <w:pPr>
+      <w:spacing w:after="0" w:line="240" w:lineRule="auto"/>
+    </w:pPr>
+    <w:rPr>
+      <w:rFonts w:ascii="Times New Roman" w:hAnsi="Times New Roman" w:cs="Times New Roman"/>
+      <w:sz w:val="18"/>
+      <w:szCs w:val="18"/>
+    </w:rPr>
+  </w:style>
+  <w:style w:type="character" w:customStyle="1" w:styleId="BalloonTextChar">
+    <w:name w:val="Balloon Text Char"/>
+    <w:basedOn w:val="DefaultParagraphFont"/>
+    <w:link w:val="BalloonText"/>
+    <w:uiPriority w:val="99"/>
+    <w:semiHidden/>
+    <w:rsid w:val="00200618"/>
+    <w:rPr>
+      <w:rFonts w:ascii="Times New Roman" w:hAnsi="Times New Roman" w:cs="Times New Roman"/>
+      <w:sz w:val="18"/>
+      <w:szCs w:val="18"/>
+    </w:rPr>
   </w:style>
 </w:styles>
 </file>

</xml_diff>